<commit_message>
Updated doc with hand-made ssd
</commit_message>
<xml_diff>
--- a/MidTerm/FA21-BSE-015_HANZLA NOUMAN_LABMIDTERM.docx
+++ b/MidTerm/FA21-BSE-015_HANZLA NOUMAN_LABMIDTERM.docx
@@ -351,12 +351,69 @@
     <w:p>
       <w:r>
         <w:rPr>
-          <w:b/>
-          <w:bCs/>
           <w:noProof/>
-          <w:sz w:val="40"/>
-          <w:szCs w:val="40"/>
-        </w:rPr>
+        </w:rPr>
+        <w:drawing>
+          <wp:inline distT="0" distB="0" distL="0" distR="0" wp14:anchorId="3837C51F" wp14:editId="6C73FAC5">
+            <wp:extent cx="5943600" cy="3810000"/>
+            <wp:effectExtent l="0" t="0" r="0" b="0"/>
+            <wp:docPr id="424335062" name="Picture 1"/>
+            <wp:cNvGraphicFramePr>
+              <a:graphicFrameLocks xmlns:a="http://schemas.openxmlformats.org/drawingml/2006/main" noChangeAspect="1"/>
+            </wp:cNvGraphicFramePr>
+            <a:graphic xmlns:a="http://schemas.openxmlformats.org/drawingml/2006/main">
+              <a:graphicData uri="http://schemas.openxmlformats.org/drawingml/2006/picture">
+                <pic:pic xmlns:pic="http://schemas.openxmlformats.org/drawingml/2006/picture">
+                  <pic:nvPicPr>
+                    <pic:cNvPr id="0" name="Picture 1"/>
+                    <pic:cNvPicPr>
+                      <a:picLocks noChangeAspect="1" noChangeArrowheads="1"/>
+                    </pic:cNvPicPr>
+                  </pic:nvPicPr>
+                  <pic:blipFill>
+                    <a:blip r:embed="rId5" cstate="print">
+                      <a:extLst>
+                        <a:ext uri="{28A0092B-C50C-407E-A947-70E740481C1C}">
+                          <a14:useLocalDpi xmlns:a14="http://schemas.microsoft.com/office/drawing/2010/main" val="0"/>
+                        </a:ext>
+                      </a:extLst>
+                    </a:blip>
+                    <a:srcRect/>
+                    <a:stretch>
+                      <a:fillRect/>
+                    </a:stretch>
+                  </pic:blipFill>
+                  <pic:spPr bwMode="auto">
+                    <a:xfrm rot="16200000">
+                      <a:off x="0" y="0"/>
+                      <a:ext cx="5943600" cy="3810000"/>
+                    </a:xfrm>
+                    <a:prstGeom prst="rect">
+                      <a:avLst/>
+                    </a:prstGeom>
+                    <a:noFill/>
+                    <a:ln>
+                      <a:noFill/>
+                    </a:ln>
+                  </pic:spPr>
+                </pic:pic>
+              </a:graphicData>
+            </a:graphic>
+          </wp:inline>
+        </w:drawing>
+      </w:r>
+    </w:p>
+    <w:p/>
+    <w:p>
+      <w:r>
+        <w:rPr>
+          <w:b/>
+          <w:bCs/>
+          <w:noProof/>
+          <w:sz w:val="40"/>
+          <w:szCs w:val="40"/>
+        </w:rPr>
+        <w:lastRenderedPageBreak/>
         <w:drawing>
           <wp:inline distT="0" distB="0" distL="0" distR="0" wp14:anchorId="7E7EB3FE" wp14:editId="5DCC07F7">
             <wp:extent cx="5935980" cy="5396230"/>
@@ -375,7 +432,7 @@
                     </pic:cNvPicPr>
                   </pic:nvPicPr>
                   <pic:blipFill>
-                    <a:blip r:embed="rId5">
+                    <a:blip r:embed="rId6">
                       <a:extLst>
                         <a:ext uri="{28A0092B-C50C-407E-A947-70E740481C1C}">
                           <a14:useLocalDpi xmlns:a14="http://schemas.microsoft.com/office/drawing/2010/main" val="0"/>
@@ -435,6 +492,9 @@
     </w:p>
     <w:p>
       <w:r>
+        <w:rPr>
+          <w:noProof/>
+        </w:rPr>
         <w:drawing>
           <wp:inline distT="0" distB="0" distL="0" distR="0" wp14:anchorId="27F41AF9" wp14:editId="5ABB934E">
             <wp:extent cx="5753396" cy="4089610"/>
@@ -451,7 +511,7 @@
                     <pic:cNvPicPr/>
                   </pic:nvPicPr>
                   <pic:blipFill>
-                    <a:blip r:embed="rId6"/>
+                    <a:blip r:embed="rId7"/>
                     <a:stretch>
                       <a:fillRect/>
                     </a:stretch>
@@ -485,6 +545,9 @@
         <w:br/>
       </w:r>
       <w:r>
+        <w:rPr>
+          <w:noProof/>
+        </w:rPr>
         <w:drawing>
           <wp:inline distT="0" distB="0" distL="0" distR="0" wp14:anchorId="044F259A" wp14:editId="6B622BFB">
             <wp:extent cx="5715294" cy="4076910"/>
@@ -501,7 +564,7 @@
                     <pic:cNvPicPr/>
                   </pic:nvPicPr>
                   <pic:blipFill>
-                    <a:blip r:embed="rId7"/>
+                    <a:blip r:embed="rId8"/>
                     <a:stretch>
                       <a:fillRect/>
                     </a:stretch>
@@ -534,6 +597,9 @@
     </w:p>
     <w:p>
       <w:r>
+        <w:rPr>
+          <w:noProof/>
+        </w:rPr>
         <w:drawing>
           <wp:inline distT="0" distB="0" distL="0" distR="0" wp14:anchorId="3AF46EF8" wp14:editId="4E51EE65">
             <wp:extent cx="5747045" cy="4121362"/>
@@ -550,7 +616,7 @@
                     <pic:cNvPicPr/>
                   </pic:nvPicPr>
                   <pic:blipFill>
-                    <a:blip r:embed="rId8"/>
+                    <a:blip r:embed="rId9"/>
                     <a:stretch>
                       <a:fillRect/>
                     </a:stretch>
@@ -585,6 +651,9 @@
     </w:p>
     <w:p>
       <w:r>
+        <w:rPr>
+          <w:noProof/>
+        </w:rPr>
         <w:drawing>
           <wp:inline distT="0" distB="0" distL="0" distR="0" wp14:anchorId="56D43443" wp14:editId="25E5D046">
             <wp:extent cx="5727994" cy="4076910"/>
@@ -601,7 +670,7 @@
                     <pic:cNvPicPr/>
                   </pic:nvPicPr>
                   <pic:blipFill>
-                    <a:blip r:embed="rId9"/>
+                    <a:blip r:embed="rId10"/>
                     <a:stretch>
                       <a:fillRect/>
                     </a:stretch>

</xml_diff>